<commit_message>
esqueleto criado, falta preencher
</commit_message>
<xml_diff>
--- a/TCC/ADS/estudoViabilidade.docx
+++ b/TCC/ADS/estudoViabilidade.docx
@@ -1,6 +1,6 @@
 
 <file path=word/document.xml><?xml version="1.0" encoding="utf-8"?>
-<w:document xmlns:wpc="http://schemas.microsoft.com/office/word/2010/wordprocessingCanvas" xmlns:cx="http://schemas.microsoft.com/office/drawing/2014/chartex" xmlns:mc="http://schemas.openxmlformats.org/markup-compatibility/2006" xmlns:o="urn:schemas-microsoft-com:office:office" xmlns:r="http://schemas.openxmlformats.org/officeDocument/2006/relationships" xmlns:m="http://schemas.openxmlformats.org/officeDocument/2006/math" xmlns:v="urn:schemas-microsoft-com:vml" xmlns:wp14="http://schemas.microsoft.com/office/word/2010/wordprocessingDrawing" xmlns:wp="http://schemas.openxmlformats.org/drawingml/2006/wordprocessingDrawing" xmlns:w10="urn:schemas-microsoft-com:office:word" xmlns:w="http://schemas.openxmlformats.org/wordprocessingml/2006/main" xmlns:w14="http://schemas.microsoft.com/office/word/2010/wordml" xmlns:w15="http://schemas.microsoft.com/office/word/2012/wordml" xmlns:w16se="http://schemas.microsoft.com/office/word/2015/wordml/symex" xmlns:wpg="http://schemas.microsoft.com/office/word/2010/wordprocessingGroup" xmlns:wpi="http://schemas.microsoft.com/office/word/2010/wordprocessingInk" xmlns:wne="http://schemas.microsoft.com/office/word/2006/wordml" xmlns:wps="http://schemas.microsoft.com/office/word/2010/wordprocessingShape" mc:Ignorable="w14 w15 w16se wp14">
+<w:document xmlns:wpc="http://schemas.microsoft.com/office/word/2010/wordprocessingCanvas" xmlns:cx="http://schemas.microsoft.com/office/drawing/2014/chartex" xmlns:cx1="http://schemas.microsoft.com/office/drawing/2015/9/8/chartex" xmlns:cx2="http://schemas.microsoft.com/office/drawing/2015/10/21/chartex" xmlns:cx3="http://schemas.microsoft.com/office/drawing/2016/5/9/chartex" xmlns:cx4="http://schemas.microsoft.com/office/drawing/2016/5/10/chartex" xmlns:cx5="http://schemas.microsoft.com/office/drawing/2016/5/11/chartex" xmlns:cx6="http://schemas.microsoft.com/office/drawing/2016/5/12/chartex" xmlns:cx7="http://schemas.microsoft.com/office/drawing/2016/5/13/chartex" xmlns:cx8="http://schemas.microsoft.com/office/drawing/2016/5/14/chartex" xmlns:mc="http://schemas.openxmlformats.org/markup-compatibility/2006" xmlns:aink="http://schemas.microsoft.com/office/drawing/2016/ink" xmlns:am3d="http://schemas.microsoft.com/office/drawing/2017/model3d" xmlns:o="urn:schemas-microsoft-com:office:office" xmlns:oel="http://schemas.microsoft.com/office/2019/extlst" xmlns:r="http://schemas.openxmlformats.org/officeDocument/2006/relationships" xmlns:m="http://schemas.openxmlformats.org/officeDocument/2006/math" xmlns:v="urn:schemas-microsoft-com:vml" xmlns:wp14="http://schemas.microsoft.com/office/word/2010/wordprocessingDrawing" xmlns:wp="http://schemas.openxmlformats.org/drawingml/2006/wordprocessingDrawing" xmlns:w10="urn:schemas-microsoft-com:office:word" xmlns:w="http://schemas.openxmlformats.org/wordprocessingml/2006/main" xmlns:w14="http://schemas.microsoft.com/office/word/2010/wordml" xmlns:w15="http://schemas.microsoft.com/office/word/2012/wordml" xmlns:w16cex="http://schemas.microsoft.com/office/word/2018/wordml/cex" xmlns:w16cid="http://schemas.microsoft.com/office/word/2016/wordml/cid" xmlns:w16="http://schemas.microsoft.com/office/word/2018/wordml" xmlns:w16sdtdh="http://schemas.microsoft.com/office/word/2020/wordml/sdtdatahash" xmlns:w16se="http://schemas.microsoft.com/office/word/2015/wordml/symex" xmlns:wpg="http://schemas.microsoft.com/office/word/2010/wordprocessingGroup" xmlns:wpi="http://schemas.microsoft.com/office/word/2010/wordprocessingInk" xmlns:wne="http://schemas.microsoft.com/office/word/2006/wordml" xmlns:wps="http://schemas.microsoft.com/office/word/2010/wordprocessingShape" mc:Ignorable="w14 w15 w16se w16cid w16 w16cex w16sdtdh wp14">
   <w:body>
     <w:p>
       <w:pPr>
@@ -129,7 +129,262 @@
           <w:rFonts w:ascii="Arial" w:hAnsi="Arial" w:cs="Arial"/>
           <w:sz w:val="24"/>
         </w:rPr>
-        <w:t xml:space="preserve">Eric </w:t>
+        <w:t>Eric Sanderson</w:t>
+      </w:r>
+    </w:p>
+    <w:p>
+      <w:pPr>
+        <w:ind w:left="426" w:right="140"/>
+        <w:rPr>
+          <w:rFonts w:ascii="Arial" w:hAnsi="Arial" w:cs="Arial"/>
+          <w:sz w:val="24"/>
+        </w:rPr>
+      </w:pPr>
+      <w:r>
+        <w:rPr>
+          <w:rFonts w:ascii="Arial" w:hAnsi="Arial" w:cs="Arial"/>
+          <w:sz w:val="24"/>
+        </w:rPr>
+        <w:t>Gabriel Sena</w:t>
+      </w:r>
+    </w:p>
+    <w:p>
+      <w:pPr>
+        <w:ind w:left="426" w:right="140"/>
+        <w:rPr>
+          <w:rFonts w:ascii="Arial" w:hAnsi="Arial" w:cs="Arial"/>
+          <w:sz w:val="24"/>
+        </w:rPr>
+      </w:pPr>
+      <w:r>
+        <w:rPr>
+          <w:rFonts w:ascii="Arial" w:hAnsi="Arial" w:cs="Arial"/>
+          <w:sz w:val="24"/>
+        </w:rPr>
+        <w:t>João Henrique</w:t>
+      </w:r>
+    </w:p>
+    <w:p>
+      <w:pPr>
+        <w:ind w:left="426" w:right="140"/>
+        <w:jc w:val="center"/>
+        <w:rPr>
+          <w:rFonts w:ascii="Arial" w:hAnsi="Arial" w:cs="Arial"/>
+          <w:sz w:val="24"/>
+        </w:rPr>
+      </w:pPr>
+      <w:r>
+        <w:rPr>
+          <w:rFonts w:ascii="Arial" w:hAnsi="Arial" w:cs="Arial"/>
+          <w:sz w:val="24"/>
+        </w:rPr>
+        <w:t>24/08/2022</w:t>
+      </w:r>
+    </w:p>
+    <w:p>
+      <w:pPr>
+        <w:ind w:left="426" w:right="140"/>
+        <w:jc w:val="center"/>
+        <w:rPr>
+          <w:rFonts w:ascii="Arial" w:hAnsi="Arial" w:cs="Arial"/>
+          <w:sz w:val="24"/>
+        </w:rPr>
+      </w:pPr>
+    </w:p>
+    <w:p>
+      <w:pPr>
+        <w:ind w:left="426" w:right="140"/>
+        <w:jc w:val="center"/>
+        <w:rPr>
+          <w:rFonts w:ascii="Arial" w:hAnsi="Arial" w:cs="Arial"/>
+          <w:sz w:val="24"/>
+        </w:rPr>
+      </w:pPr>
+    </w:p>
+    <w:p>
+      <w:pPr>
+        <w:ind w:left="426" w:right="140"/>
+        <w:jc w:val="center"/>
+        <w:rPr>
+          <w:rFonts w:ascii="Arial" w:hAnsi="Arial" w:cs="Arial"/>
+          <w:sz w:val="24"/>
+        </w:rPr>
+      </w:pPr>
+    </w:p>
+    <w:p>
+      <w:pPr>
+        <w:ind w:left="426" w:right="140"/>
+        <w:jc w:val="center"/>
+        <w:rPr>
+          <w:rFonts w:ascii="Arial" w:hAnsi="Arial" w:cs="Arial"/>
+          <w:sz w:val="24"/>
+        </w:rPr>
+      </w:pPr>
+    </w:p>
+    <w:p>
+      <w:pPr>
+        <w:ind w:left="426" w:right="140"/>
+        <w:jc w:val="center"/>
+        <w:rPr>
+          <w:rFonts w:ascii="Arial" w:hAnsi="Arial" w:cs="Arial"/>
+          <w:sz w:val="24"/>
+        </w:rPr>
+      </w:pPr>
+    </w:p>
+    <w:p>
+      <w:pPr>
+        <w:ind w:left="426" w:right="140"/>
+        <w:jc w:val="center"/>
+        <w:rPr>
+          <w:rFonts w:ascii="Arial" w:hAnsi="Arial" w:cs="Arial"/>
+          <w:sz w:val="24"/>
+        </w:rPr>
+      </w:pPr>
+    </w:p>
+    <w:p>
+      <w:pPr>
+        <w:ind w:left="426" w:right="140"/>
+        <w:jc w:val="center"/>
+        <w:rPr>
+          <w:rFonts w:ascii="Arial" w:hAnsi="Arial" w:cs="Arial"/>
+          <w:sz w:val="24"/>
+        </w:rPr>
+      </w:pPr>
+    </w:p>
+    <w:p>
+      <w:pPr>
+        <w:ind w:left="426" w:right="140"/>
+        <w:jc w:val="center"/>
+        <w:rPr>
+          <w:rFonts w:ascii="Arial" w:hAnsi="Arial" w:cs="Arial"/>
+          <w:sz w:val="24"/>
+        </w:rPr>
+      </w:pPr>
+    </w:p>
+    <w:p>
+      <w:pPr>
+        <w:ind w:left="426" w:right="140"/>
+        <w:jc w:val="center"/>
+        <w:rPr>
+          <w:rFonts w:ascii="Arial" w:hAnsi="Arial" w:cs="Arial"/>
+          <w:sz w:val="24"/>
+        </w:rPr>
+      </w:pPr>
+    </w:p>
+    <w:p>
+      <w:pPr>
+        <w:ind w:left="426" w:right="140"/>
+        <w:jc w:val="center"/>
+        <w:rPr>
+          <w:rFonts w:ascii="Arial" w:hAnsi="Arial" w:cs="Arial"/>
+          <w:sz w:val="24"/>
+        </w:rPr>
+      </w:pPr>
+    </w:p>
+    <w:p>
+      <w:pPr>
+        <w:ind w:left="426" w:right="140"/>
+        <w:jc w:val="center"/>
+        <w:rPr>
+          <w:rFonts w:ascii="Arial" w:hAnsi="Arial" w:cs="Arial"/>
+          <w:sz w:val="24"/>
+        </w:rPr>
+      </w:pPr>
+    </w:p>
+    <w:p>
+      <w:pPr>
+        <w:ind w:left="426" w:right="140"/>
+        <w:jc w:val="center"/>
+        <w:rPr>
+          <w:rFonts w:ascii="Arial" w:hAnsi="Arial" w:cs="Arial"/>
+          <w:sz w:val="24"/>
+        </w:rPr>
+      </w:pPr>
+    </w:p>
+    <w:p>
+      <w:pPr>
+        <w:ind w:left="426" w:right="140"/>
+        <w:jc w:val="center"/>
+        <w:rPr>
+          <w:rFonts w:ascii="Arial" w:hAnsi="Arial" w:cs="Arial"/>
+          <w:sz w:val="24"/>
+        </w:rPr>
+      </w:pPr>
+    </w:p>
+    <w:p>
+      <w:pPr>
+        <w:ind w:left="426" w:right="140"/>
+        <w:jc w:val="center"/>
+        <w:rPr>
+          <w:rFonts w:ascii="Arial" w:hAnsi="Arial" w:cs="Arial"/>
+          <w:sz w:val="24"/>
+        </w:rPr>
+      </w:pPr>
+    </w:p>
+    <w:p>
+      <w:pPr>
+        <w:ind w:left="426" w:right="140"/>
+        <w:jc w:val="center"/>
+        <w:rPr>
+          <w:rFonts w:ascii="Arial" w:hAnsi="Arial" w:cs="Arial"/>
+          <w:sz w:val="24"/>
+        </w:rPr>
+      </w:pPr>
+    </w:p>
+    <w:p>
+      <w:pPr>
+        <w:ind w:left="426" w:right="140"/>
+        <w:jc w:val="center"/>
+        <w:rPr>
+          <w:rFonts w:ascii="Arial" w:hAnsi="Arial" w:cs="Arial"/>
+          <w:sz w:val="24"/>
+        </w:rPr>
+      </w:pPr>
+    </w:p>
+    <w:p>
+      <w:pPr>
+        <w:ind w:left="426" w:right="140"/>
+        <w:jc w:val="center"/>
+        <w:rPr>
+          <w:rFonts w:ascii="Arial" w:hAnsi="Arial" w:cs="Arial"/>
+          <w:sz w:val="24"/>
+        </w:rPr>
+      </w:pPr>
+    </w:p>
+    <w:p>
+      <w:pPr>
+        <w:ind w:left="426" w:right="140"/>
+        <w:jc w:val="center"/>
+        <w:rPr>
+          <w:rFonts w:ascii="Arial" w:hAnsi="Arial" w:cs="Arial"/>
+          <w:sz w:val="24"/>
+        </w:rPr>
+      </w:pPr>
+    </w:p>
+    <w:p>
+      <w:pPr>
+        <w:ind w:left="426" w:right="140"/>
+        <w:jc w:val="center"/>
+        <w:rPr>
+          <w:rFonts w:ascii="Arial" w:hAnsi="Arial" w:cs="Arial"/>
+          <w:sz w:val="24"/>
+        </w:rPr>
+      </w:pPr>
+    </w:p>
+    <w:p>
+      <w:pPr>
+        <w:ind w:left="426" w:right="140"/>
+        <w:rPr>
+          <w:rFonts w:ascii="Arial" w:hAnsi="Arial" w:cs="Arial"/>
+          <w:sz w:val="24"/>
+        </w:rPr>
+      </w:pPr>
+      <w:r>
+        <w:rPr>
+          <w:rFonts w:ascii="Arial" w:hAnsi="Arial" w:cs="Arial"/>
+          <w:sz w:val="24"/>
+        </w:rPr>
+        <w:t xml:space="preserve">Este presente material tem por objetivo a realização de um estudo de viabilidade técnico-operacional do software </w:t>
       </w:r>
       <w:proofErr w:type="spellStart"/>
       <w:r>
@@ -137,263 +392,64 @@
           <w:rFonts w:ascii="Arial" w:hAnsi="Arial" w:cs="Arial"/>
           <w:sz w:val="24"/>
         </w:rPr>
-        <w:t>Sanderson</w:t>
+        <w:t>CondMind</w:t>
       </w:r>
       <w:proofErr w:type="spellEnd"/>
-    </w:p>
-    <w:p>
-      <w:pPr>
-        <w:ind w:left="426" w:right="140"/>
-        <w:rPr>
-          <w:rFonts w:ascii="Arial" w:hAnsi="Arial" w:cs="Arial"/>
-          <w:sz w:val="24"/>
-        </w:rPr>
-      </w:pPr>
-      <w:r>
-        <w:rPr>
-          <w:rFonts w:ascii="Arial" w:hAnsi="Arial" w:cs="Arial"/>
-          <w:sz w:val="24"/>
-        </w:rPr>
-        <w:t>Gabriel Sena</w:t>
-      </w:r>
-    </w:p>
-    <w:p>
-      <w:pPr>
-        <w:ind w:left="426" w:right="140"/>
-        <w:rPr>
-          <w:rFonts w:ascii="Arial" w:hAnsi="Arial" w:cs="Arial"/>
-          <w:sz w:val="24"/>
-        </w:rPr>
-      </w:pPr>
-      <w:r>
-        <w:rPr>
-          <w:rFonts w:ascii="Arial" w:hAnsi="Arial" w:cs="Arial"/>
-          <w:sz w:val="24"/>
-        </w:rPr>
-        <w:t>João Henrique</w:t>
-      </w:r>
-    </w:p>
-    <w:p>
-      <w:pPr>
-        <w:ind w:left="426" w:right="140"/>
-        <w:jc w:val="center"/>
-        <w:rPr>
-          <w:rFonts w:ascii="Arial" w:hAnsi="Arial" w:cs="Arial"/>
-          <w:sz w:val="24"/>
-        </w:rPr>
-      </w:pPr>
-      <w:r>
-        <w:rPr>
-          <w:rFonts w:ascii="Arial" w:hAnsi="Arial" w:cs="Arial"/>
-          <w:sz w:val="24"/>
-        </w:rPr>
-        <w:t>24/08/2022</w:t>
-      </w:r>
-    </w:p>
-    <w:p>
-      <w:pPr>
-        <w:ind w:left="426" w:right="140"/>
-        <w:jc w:val="center"/>
-        <w:rPr>
-          <w:rFonts w:ascii="Arial" w:hAnsi="Arial" w:cs="Arial"/>
-          <w:sz w:val="24"/>
-        </w:rPr>
-      </w:pPr>
-    </w:p>
-    <w:p>
-      <w:pPr>
-        <w:ind w:left="426" w:right="140"/>
-        <w:jc w:val="center"/>
-        <w:rPr>
-          <w:rFonts w:ascii="Arial" w:hAnsi="Arial" w:cs="Arial"/>
-          <w:sz w:val="24"/>
-        </w:rPr>
-      </w:pPr>
-    </w:p>
-    <w:p>
-      <w:pPr>
-        <w:ind w:left="426" w:right="140"/>
-        <w:jc w:val="center"/>
-        <w:rPr>
-          <w:rFonts w:ascii="Arial" w:hAnsi="Arial" w:cs="Arial"/>
-          <w:sz w:val="24"/>
-        </w:rPr>
-      </w:pPr>
-    </w:p>
-    <w:p>
-      <w:pPr>
-        <w:ind w:left="426" w:right="140"/>
-        <w:jc w:val="center"/>
-        <w:rPr>
-          <w:rFonts w:ascii="Arial" w:hAnsi="Arial" w:cs="Arial"/>
-          <w:sz w:val="24"/>
-        </w:rPr>
-      </w:pPr>
-    </w:p>
-    <w:p>
-      <w:pPr>
-        <w:ind w:left="426" w:right="140"/>
-        <w:jc w:val="center"/>
-        <w:rPr>
-          <w:rFonts w:ascii="Arial" w:hAnsi="Arial" w:cs="Arial"/>
-          <w:sz w:val="24"/>
-        </w:rPr>
-      </w:pPr>
-    </w:p>
-    <w:p>
-      <w:pPr>
-        <w:ind w:left="426" w:right="140"/>
-        <w:jc w:val="center"/>
-        <w:rPr>
-          <w:rFonts w:ascii="Arial" w:hAnsi="Arial" w:cs="Arial"/>
-          <w:sz w:val="24"/>
-        </w:rPr>
-      </w:pPr>
-    </w:p>
-    <w:p>
-      <w:pPr>
-        <w:ind w:left="426" w:right="140"/>
-        <w:jc w:val="center"/>
-        <w:rPr>
-          <w:rFonts w:ascii="Arial" w:hAnsi="Arial" w:cs="Arial"/>
-          <w:sz w:val="24"/>
-        </w:rPr>
-      </w:pPr>
-    </w:p>
-    <w:p>
-      <w:pPr>
-        <w:ind w:left="426" w:right="140"/>
-        <w:jc w:val="center"/>
-        <w:rPr>
-          <w:rFonts w:ascii="Arial" w:hAnsi="Arial" w:cs="Arial"/>
-          <w:sz w:val="24"/>
-        </w:rPr>
-      </w:pPr>
-    </w:p>
-    <w:p>
-      <w:pPr>
-        <w:ind w:left="426" w:right="140"/>
-        <w:jc w:val="center"/>
-        <w:rPr>
-          <w:rFonts w:ascii="Arial" w:hAnsi="Arial" w:cs="Arial"/>
-          <w:sz w:val="24"/>
-        </w:rPr>
-      </w:pPr>
-    </w:p>
-    <w:p>
-      <w:pPr>
-        <w:ind w:left="426" w:right="140"/>
-        <w:jc w:val="center"/>
-        <w:rPr>
-          <w:rFonts w:ascii="Arial" w:hAnsi="Arial" w:cs="Arial"/>
-          <w:sz w:val="24"/>
-        </w:rPr>
-      </w:pPr>
-    </w:p>
-    <w:p>
-      <w:pPr>
-        <w:ind w:left="426" w:right="140"/>
-        <w:jc w:val="center"/>
-        <w:rPr>
-          <w:rFonts w:ascii="Arial" w:hAnsi="Arial" w:cs="Arial"/>
-          <w:sz w:val="24"/>
-        </w:rPr>
-      </w:pPr>
-    </w:p>
-    <w:p>
-      <w:pPr>
-        <w:ind w:left="426" w:right="140"/>
-        <w:jc w:val="center"/>
-        <w:rPr>
-          <w:rFonts w:ascii="Arial" w:hAnsi="Arial" w:cs="Arial"/>
-          <w:sz w:val="24"/>
-        </w:rPr>
-      </w:pPr>
-    </w:p>
-    <w:p>
-      <w:pPr>
-        <w:ind w:left="426" w:right="140"/>
-        <w:jc w:val="center"/>
-        <w:rPr>
-          <w:rFonts w:ascii="Arial" w:hAnsi="Arial" w:cs="Arial"/>
-          <w:sz w:val="24"/>
-        </w:rPr>
-      </w:pPr>
-    </w:p>
-    <w:p>
-      <w:pPr>
-        <w:ind w:left="426" w:right="140"/>
-        <w:jc w:val="center"/>
-        <w:rPr>
-          <w:rFonts w:ascii="Arial" w:hAnsi="Arial" w:cs="Arial"/>
-          <w:sz w:val="24"/>
-        </w:rPr>
-      </w:pPr>
-    </w:p>
-    <w:p>
-      <w:pPr>
-        <w:ind w:left="426" w:right="140"/>
-        <w:jc w:val="center"/>
-        <w:rPr>
-          <w:rFonts w:ascii="Arial" w:hAnsi="Arial" w:cs="Arial"/>
-          <w:sz w:val="24"/>
-        </w:rPr>
-      </w:pPr>
-    </w:p>
-    <w:p>
-      <w:pPr>
-        <w:ind w:left="426" w:right="140"/>
-        <w:jc w:val="center"/>
-        <w:rPr>
-          <w:rFonts w:ascii="Arial" w:hAnsi="Arial" w:cs="Arial"/>
-          <w:sz w:val="24"/>
-        </w:rPr>
-      </w:pPr>
-    </w:p>
-    <w:p>
-      <w:pPr>
-        <w:ind w:left="426" w:right="140"/>
-        <w:jc w:val="center"/>
-        <w:rPr>
-          <w:rFonts w:ascii="Arial" w:hAnsi="Arial" w:cs="Arial"/>
-          <w:sz w:val="24"/>
-        </w:rPr>
-      </w:pPr>
-    </w:p>
-    <w:p>
-      <w:pPr>
-        <w:ind w:left="426" w:right="140"/>
-        <w:jc w:val="center"/>
-        <w:rPr>
-          <w:rFonts w:ascii="Arial" w:hAnsi="Arial" w:cs="Arial"/>
-          <w:sz w:val="24"/>
-        </w:rPr>
-      </w:pPr>
-    </w:p>
-    <w:p>
-      <w:pPr>
-        <w:ind w:left="426" w:right="140"/>
-        <w:jc w:val="center"/>
-        <w:rPr>
-          <w:rFonts w:ascii="Arial" w:hAnsi="Arial" w:cs="Arial"/>
-          <w:sz w:val="24"/>
-        </w:rPr>
-      </w:pPr>
-    </w:p>
-    <w:p>
-      <w:pPr>
-        <w:ind w:left="426" w:right="140"/>
-        <w:rPr>
-          <w:rFonts w:ascii="Arial" w:hAnsi="Arial" w:cs="Arial"/>
-          <w:sz w:val="24"/>
-        </w:rPr>
-      </w:pPr>
-      <w:r>
-        <w:rPr>
-          <w:rFonts w:ascii="Arial" w:hAnsi="Arial" w:cs="Arial"/>
-          <w:sz w:val="24"/>
-        </w:rPr>
-        <w:t xml:space="preserve">Este presente material tem por objetivo a realização de um estudo de viabilidade técnico-operacional do software </w:t>
+      <w:r>
+        <w:rPr>
+          <w:rFonts w:ascii="Arial" w:hAnsi="Arial" w:cs="Arial"/>
+          <w:sz w:val="24"/>
+        </w:rPr>
+        <w:t>.</w:t>
+      </w:r>
+      <w:r>
+        <w:rPr>
+          <w:rFonts w:ascii="Arial" w:hAnsi="Arial" w:cs="Arial"/>
+          <w:sz w:val="24"/>
+        </w:rPr>
+        <w:br w:type="page"/>
+      </w:r>
+    </w:p>
+    <w:p>
+      <w:pPr>
+        <w:ind w:left="426" w:right="140"/>
+        <w:rPr>
+          <w:rFonts w:ascii="Arial" w:hAnsi="Arial" w:cs="Arial"/>
+          <w:sz w:val="24"/>
+        </w:rPr>
+      </w:pPr>
+    </w:p>
+    <w:p>
+      <w:pPr>
+        <w:ind w:left="426" w:right="140"/>
+        <w:rPr>
+          <w:rFonts w:ascii="Arial" w:hAnsi="Arial" w:cs="Arial"/>
+          <w:sz w:val="24"/>
+        </w:rPr>
+      </w:pPr>
+    </w:p>
+    <w:p>
+      <w:pPr>
+        <w:ind w:left="-142" w:right="140"/>
+        <w:jc w:val="center"/>
+        <w:rPr>
+          <w:rFonts w:ascii="Arial" w:hAnsi="Arial" w:cs="Arial"/>
+          <w:sz w:val="24"/>
+        </w:rPr>
+      </w:pPr>
+      <w:r>
+        <w:rPr>
+          <w:rFonts w:ascii="Arial" w:hAnsi="Arial" w:cs="Arial"/>
+          <w:sz w:val="24"/>
+        </w:rPr>
+        <w:t>Estudo de Viabilidade Técnico-funcional – software</w:t>
+      </w:r>
+      <w:r>
+        <w:rPr>
+          <w:rFonts w:ascii="Arial" w:hAnsi="Arial" w:cs="Arial"/>
+          <w:sz w:val="24"/>
+        </w:rPr>
+        <w:t xml:space="preserve"> </w:t>
       </w:r>
       <w:proofErr w:type="spellStart"/>
       <w:r>
@@ -404,71 +460,22 @@
         <w:t>CondMind</w:t>
       </w:r>
       <w:proofErr w:type="spellEnd"/>
-      <w:r>
-        <w:rPr>
-          <w:rFonts w:ascii="Arial" w:hAnsi="Arial" w:cs="Arial"/>
-          <w:sz w:val="24"/>
-        </w:rPr>
-        <w:t>.</w:t>
-      </w:r>
-      <w:r>
-        <w:rPr>
-          <w:rFonts w:ascii="Arial" w:hAnsi="Arial" w:cs="Arial"/>
-          <w:sz w:val="24"/>
-        </w:rPr>
-        <w:br w:type="page"/>
-      </w:r>
-    </w:p>
-    <w:p>
-      <w:pPr>
-        <w:ind w:left="426" w:right="140"/>
-        <w:rPr>
-          <w:rFonts w:ascii="Arial" w:hAnsi="Arial" w:cs="Arial"/>
-          <w:sz w:val="24"/>
-        </w:rPr>
-      </w:pPr>
-    </w:p>
-    <w:p>
-      <w:pPr>
-        <w:ind w:left="426" w:right="140"/>
-        <w:rPr>
-          <w:rFonts w:ascii="Arial" w:hAnsi="Arial" w:cs="Arial"/>
-          <w:sz w:val="24"/>
-        </w:rPr>
-      </w:pPr>
-    </w:p>
-    <w:p>
-      <w:pPr>
-        <w:ind w:left="426" w:right="140"/>
-        <w:jc w:val="center"/>
-        <w:rPr>
-          <w:rFonts w:ascii="Arial" w:hAnsi="Arial" w:cs="Arial"/>
-          <w:sz w:val="24"/>
-        </w:rPr>
-      </w:pPr>
-      <w:r>
-        <w:rPr>
-          <w:rFonts w:ascii="Arial" w:hAnsi="Arial" w:cs="Arial"/>
-          <w:sz w:val="24"/>
-        </w:rPr>
-        <w:t>Estudo de Viabilidade Técnico-funcional – software</w:t>
-      </w:r>
-      <w:r>
-        <w:rPr>
-          <w:rFonts w:ascii="Arial" w:hAnsi="Arial" w:cs="Arial"/>
-          <w:sz w:val="24"/>
-        </w:rPr>
-        <w:t xml:space="preserve"> </w:t>
-      </w:r>
-      <w:proofErr w:type="spellStart"/>
-      <w:r>
-        <w:rPr>
-          <w:rFonts w:ascii="Arial" w:hAnsi="Arial" w:cs="Arial"/>
-          <w:sz w:val="24"/>
-        </w:rPr>
-        <w:t>CondMind</w:t>
-      </w:r>
-      <w:proofErr w:type="spellEnd"/>
+    </w:p>
+    <w:p>
+      <w:pPr>
+        <w:pStyle w:val="Ttulo"/>
+        <w:rPr>
+          <w:sz w:val="36"/>
+          <w:szCs w:val="48"/>
+        </w:rPr>
+      </w:pPr>
+      <w:r>
+        <w:rPr>
+          <w:sz w:val="36"/>
+          <w:szCs w:val="48"/>
+        </w:rPr>
+        <w:t>Conteúdo</w:t>
+      </w:r>
     </w:p>
     <w:p>
       <w:pPr>
@@ -479,148 +486,131 @@
           <w:sz w:val="28"/>
         </w:rPr>
       </w:pPr>
-      <w:r>
-        <w:rPr>
-          <w:rFonts w:ascii="Arial" w:hAnsi="Arial" w:cs="Arial"/>
-          <w:b/>
-          <w:sz w:val="28"/>
-        </w:rPr>
-        <w:t>Conteúdo</w:t>
-      </w:r>
-    </w:p>
-    <w:p>
-      <w:pPr>
-        <w:ind w:left="426" w:right="140"/>
-        <w:rPr>
-          <w:rFonts w:ascii="Arial" w:hAnsi="Arial" w:cs="Arial"/>
-          <w:b/>
-          <w:sz w:val="28"/>
-        </w:rPr>
-      </w:pPr>
-    </w:p>
-    <w:p>
-      <w:pPr>
-        <w:ind w:left="426" w:right="140"/>
-        <w:rPr>
-          <w:rFonts w:ascii="Arial" w:hAnsi="Arial" w:cs="Arial"/>
-          <w:sz w:val="24"/>
-        </w:rPr>
-      </w:pPr>
-      <w:r>
-        <w:rPr>
-          <w:rFonts w:ascii="Arial" w:hAnsi="Arial" w:cs="Arial"/>
-          <w:sz w:val="24"/>
+    </w:p>
+    <w:p>
+      <w:pPr>
+        <w:pStyle w:val="Ttulo"/>
+        <w:rPr>
+          <w:sz w:val="36"/>
+          <w:szCs w:val="36"/>
+        </w:rPr>
+      </w:pPr>
+      <w:r>
+        <w:rPr>
+          <w:sz w:val="36"/>
+          <w:szCs w:val="36"/>
         </w:rPr>
         <w:t>Introdução</w:t>
       </w:r>
     </w:p>
-    <w:p>
-      <w:pPr>
-        <w:ind w:left="426" w:right="140"/>
-        <w:rPr>
-          <w:rFonts w:ascii="Arial" w:hAnsi="Arial" w:cs="Arial"/>
-          <w:sz w:val="24"/>
-        </w:rPr>
-      </w:pPr>
-      <w:r>
-        <w:rPr>
-          <w:rFonts w:ascii="Arial" w:hAnsi="Arial" w:cs="Arial"/>
-          <w:sz w:val="24"/>
+    <w:p/>
+    <w:p>
+      <w:pPr>
+        <w:pStyle w:val="Ttulo"/>
+        <w:rPr>
+          <w:sz w:val="36"/>
+          <w:szCs w:val="36"/>
+        </w:rPr>
+      </w:pPr>
+      <w:r>
+        <w:rPr>
+          <w:sz w:val="36"/>
+          <w:szCs w:val="36"/>
         </w:rPr>
         <w:t>Alternativas Consideradas</w:t>
       </w:r>
     </w:p>
-    <w:p>
-      <w:pPr>
-        <w:pStyle w:val="PargrafodaLista"/>
-        <w:numPr>
-          <w:ilvl w:val="0"/>
-          <w:numId w:val="1"/>
-        </w:numPr>
-        <w:ind w:right="140"/>
-        <w:rPr>
-          <w:rFonts w:ascii="Arial" w:hAnsi="Arial" w:cs="Arial"/>
-          <w:sz w:val="24"/>
-        </w:rPr>
-      </w:pPr>
-      <w:r>
-        <w:rPr>
-          <w:rFonts w:ascii="Arial" w:hAnsi="Arial" w:cs="Arial"/>
-          <w:sz w:val="24"/>
+    <w:p/>
+    <w:p>
+      <w:pPr>
+        <w:pStyle w:val="Subttulo"/>
+        <w:rPr>
+          <w:sz w:val="32"/>
+          <w:szCs w:val="32"/>
+        </w:rPr>
+      </w:pPr>
+      <w:r>
+        <w:rPr>
+          <w:sz w:val="32"/>
+          <w:szCs w:val="32"/>
         </w:rPr>
         <w:t>Viabilidade Operacional</w:t>
       </w:r>
     </w:p>
-    <w:p>
-      <w:pPr>
-        <w:pStyle w:val="PargrafodaLista"/>
-        <w:numPr>
-          <w:ilvl w:val="0"/>
-          <w:numId w:val="1"/>
-        </w:numPr>
-        <w:ind w:right="140"/>
-        <w:rPr>
-          <w:rFonts w:ascii="Arial" w:hAnsi="Arial" w:cs="Arial"/>
-          <w:sz w:val="24"/>
-        </w:rPr>
-      </w:pPr>
-      <w:r>
-        <w:rPr>
-          <w:rFonts w:ascii="Arial" w:hAnsi="Arial" w:cs="Arial"/>
-          <w:sz w:val="24"/>
+    <w:p/>
+    <w:p>
+      <w:pPr>
+        <w:pStyle w:val="Subttulo"/>
+        <w:rPr>
+          <w:sz w:val="32"/>
+          <w:szCs w:val="32"/>
+        </w:rPr>
+      </w:pPr>
+      <w:r>
+        <w:rPr>
+          <w:sz w:val="32"/>
+          <w:szCs w:val="32"/>
         </w:rPr>
         <w:t>Viabilidade Técnica</w:t>
       </w:r>
     </w:p>
-    <w:p>
-      <w:pPr>
-        <w:ind w:left="426" w:right="140"/>
-        <w:rPr>
-          <w:rFonts w:ascii="Arial" w:hAnsi="Arial" w:cs="Arial"/>
-          <w:sz w:val="24"/>
-        </w:rPr>
-      </w:pPr>
-      <w:r>
-        <w:rPr>
-          <w:rFonts w:ascii="Arial" w:hAnsi="Arial" w:cs="Arial"/>
-          <w:sz w:val="24"/>
+    <w:p/>
+    <w:p>
+      <w:pPr>
+        <w:pStyle w:val="Subttulo"/>
+        <w:rPr>
+          <w:sz w:val="32"/>
+          <w:szCs w:val="32"/>
+        </w:rPr>
+      </w:pPr>
+      <w:r>
+        <w:rPr>
+          <w:sz w:val="32"/>
+          <w:szCs w:val="32"/>
         </w:rPr>
         <w:t>Alternativa 01:</w:t>
       </w:r>
     </w:p>
-    <w:p>
-      <w:pPr>
-        <w:ind w:left="426" w:right="140"/>
-        <w:rPr>
-          <w:rFonts w:ascii="Arial" w:hAnsi="Arial" w:cs="Arial"/>
-          <w:sz w:val="24"/>
-        </w:rPr>
-      </w:pPr>
-      <w:r>
-        <w:rPr>
-          <w:rFonts w:ascii="Arial" w:hAnsi="Arial" w:cs="Arial"/>
-          <w:sz w:val="24"/>
+    <w:p/>
+    <w:p>
+      <w:pPr>
+        <w:pStyle w:val="Subttulo"/>
+        <w:rPr>
+          <w:sz w:val="32"/>
+          <w:szCs w:val="32"/>
+        </w:rPr>
+      </w:pPr>
+      <w:r>
+        <w:rPr>
+          <w:sz w:val="32"/>
+          <w:szCs w:val="32"/>
         </w:rPr>
         <w:t>Alternativa 02:</w:t>
       </w:r>
     </w:p>
-    <w:p>
-      <w:pPr>
-        <w:ind w:left="426" w:right="140"/>
-        <w:rPr>
-          <w:rFonts w:ascii="Arial" w:hAnsi="Arial" w:cs="Arial"/>
-          <w:sz w:val="24"/>
-        </w:rPr>
-      </w:pPr>
-      <w:r>
-        <w:rPr>
-          <w:rFonts w:ascii="Arial" w:hAnsi="Arial" w:cs="Arial"/>
-          <w:sz w:val="24"/>
+    <w:p/>
+    <w:p>
+      <w:pPr>
+        <w:pStyle w:val="Ttulo"/>
+        <w:rPr>
+          <w:sz w:val="36"/>
+          <w:szCs w:val="36"/>
+        </w:rPr>
+      </w:pPr>
+      <w:r>
+        <w:rPr>
+          <w:sz w:val="36"/>
+          <w:szCs w:val="36"/>
         </w:rPr>
         <w:t>Viabilidade Opera</w:t>
       </w:r>
-      <w:bookmarkStart w:id="0" w:name="_GoBack"/>
-      <w:bookmarkEnd w:id="0"/>
+      <w:r>
+        <w:rPr>
+          <w:sz w:val="36"/>
+          <w:szCs w:val="36"/>
+        </w:rPr>
+        <w:t>cional</w:t>
+      </w:r>
     </w:p>
     <w:p>
       <w:pPr>
@@ -643,8 +633,95 @@
 </file>
 
 <file path=word/numbering.xml><?xml version="1.0" encoding="utf-8"?>
-<w:numbering xmlns:wpc="http://schemas.microsoft.com/office/word/2010/wordprocessingCanvas" xmlns:cx="http://schemas.microsoft.com/office/drawing/2014/chartex" xmlns:mc="http://schemas.openxmlformats.org/markup-compatibility/2006" xmlns:o="urn:schemas-microsoft-com:office:office" xmlns:r="http://schemas.openxmlformats.org/officeDocument/2006/relationships" xmlns:m="http://schemas.openxmlformats.org/officeDocument/2006/math" xmlns:v="urn:schemas-microsoft-com:vml" xmlns:wp14="http://schemas.microsoft.com/office/word/2010/wordprocessingDrawing" xmlns:wp="http://schemas.openxmlformats.org/drawingml/2006/wordprocessingDrawing" xmlns:w10="urn:schemas-microsoft-com:office:word" xmlns:w="http://schemas.openxmlformats.org/wordprocessingml/2006/main" xmlns:w14="http://schemas.microsoft.com/office/word/2010/wordml" xmlns:w15="http://schemas.microsoft.com/office/word/2012/wordml" xmlns:w16se="http://schemas.microsoft.com/office/word/2015/wordml/symex" xmlns:wpg="http://schemas.microsoft.com/office/word/2010/wordprocessingGroup" xmlns:wpi="http://schemas.microsoft.com/office/word/2010/wordprocessingInk" xmlns:wne="http://schemas.microsoft.com/office/word/2006/wordml" xmlns:wps="http://schemas.microsoft.com/office/word/2010/wordprocessingShape" mc:Ignorable="w14 w15 w16se wp14">
+<w:numbering xmlns:wpc="http://schemas.microsoft.com/office/word/2010/wordprocessingCanvas" xmlns:cx="http://schemas.microsoft.com/office/drawing/2014/chartex" xmlns:cx1="http://schemas.microsoft.com/office/drawing/2015/9/8/chartex" xmlns:cx2="http://schemas.microsoft.com/office/drawing/2015/10/21/chartex" xmlns:cx3="http://schemas.microsoft.com/office/drawing/2016/5/9/chartex" xmlns:cx4="http://schemas.microsoft.com/office/drawing/2016/5/10/chartex" xmlns:cx5="http://schemas.microsoft.com/office/drawing/2016/5/11/chartex" xmlns:cx6="http://schemas.microsoft.com/office/drawing/2016/5/12/chartex" xmlns:cx7="http://schemas.microsoft.com/office/drawing/2016/5/13/chartex" xmlns:cx8="http://schemas.microsoft.com/office/drawing/2016/5/14/chartex" xmlns:mc="http://schemas.openxmlformats.org/markup-compatibility/2006" xmlns:aink="http://schemas.microsoft.com/office/drawing/2016/ink" xmlns:am3d="http://schemas.microsoft.com/office/drawing/2017/model3d" xmlns:o="urn:schemas-microsoft-com:office:office" xmlns:oel="http://schemas.microsoft.com/office/2019/extlst" xmlns:r="http://schemas.openxmlformats.org/officeDocument/2006/relationships" xmlns:m="http://schemas.openxmlformats.org/officeDocument/2006/math" xmlns:v="urn:schemas-microsoft-com:vml" xmlns:wp14="http://schemas.microsoft.com/office/word/2010/wordprocessingDrawing" xmlns:wp="http://schemas.openxmlformats.org/drawingml/2006/wordprocessingDrawing" xmlns:w10="urn:schemas-microsoft-com:office:word" xmlns:w="http://schemas.openxmlformats.org/wordprocessingml/2006/main" xmlns:w14="http://schemas.microsoft.com/office/word/2010/wordml" xmlns:w15="http://schemas.microsoft.com/office/word/2012/wordml" xmlns:w16cex="http://schemas.microsoft.com/office/word/2018/wordml/cex" xmlns:w16cid="http://schemas.microsoft.com/office/word/2016/wordml/cid" xmlns:w16="http://schemas.microsoft.com/office/word/2018/wordml" xmlns:w16sdtdh="http://schemas.microsoft.com/office/word/2020/wordml/sdtdatahash" xmlns:w16se="http://schemas.microsoft.com/office/word/2015/wordml/symex" xmlns:wpg="http://schemas.microsoft.com/office/word/2010/wordprocessingGroup" xmlns:wpi="http://schemas.microsoft.com/office/word/2010/wordprocessingInk" xmlns:wne="http://schemas.microsoft.com/office/word/2006/wordml" xmlns:wps="http://schemas.microsoft.com/office/word/2010/wordprocessingShape" mc:Ignorable="w14 w15 w16se w16cid w16 w16cex w16sdtdh wp14">
   <w:abstractNum w:abstractNumId="0" w15:restartNumberingAfterBreak="0">
+    <w:nsid w:val="33B42B23"/>
+    <w:multiLevelType w:val="hybridMultilevel"/>
+    <w:tmpl w:val="13448B8A"/>
+    <w:lvl w:ilvl="0" w:tplc="7BC809EA">
+      <w:start w:val="1"/>
+      <w:numFmt w:val="decimal"/>
+      <w:pStyle w:val="Subttulo"/>
+      <w:lvlText w:val="%1."/>
+      <w:lvlJc w:val="left"/>
+      <w:pPr>
+        <w:ind w:left="720" w:hanging="360"/>
+      </w:pPr>
+    </w:lvl>
+    <w:lvl w:ilvl="1" w:tplc="04160019" w:tentative="1">
+      <w:start w:val="1"/>
+      <w:numFmt w:val="lowerLetter"/>
+      <w:lvlText w:val="%2."/>
+      <w:lvlJc w:val="left"/>
+      <w:pPr>
+        <w:ind w:left="1440" w:hanging="360"/>
+      </w:pPr>
+    </w:lvl>
+    <w:lvl w:ilvl="2" w:tplc="0416001B" w:tentative="1">
+      <w:start w:val="1"/>
+      <w:numFmt w:val="lowerRoman"/>
+      <w:lvlText w:val="%3."/>
+      <w:lvlJc w:val="right"/>
+      <w:pPr>
+        <w:ind w:left="2160" w:hanging="180"/>
+      </w:pPr>
+    </w:lvl>
+    <w:lvl w:ilvl="3" w:tplc="0416000F" w:tentative="1">
+      <w:start w:val="1"/>
+      <w:numFmt w:val="decimal"/>
+      <w:lvlText w:val="%4."/>
+      <w:lvlJc w:val="left"/>
+      <w:pPr>
+        <w:ind w:left="2880" w:hanging="360"/>
+      </w:pPr>
+    </w:lvl>
+    <w:lvl w:ilvl="4" w:tplc="04160019" w:tentative="1">
+      <w:start w:val="1"/>
+      <w:numFmt w:val="lowerLetter"/>
+      <w:lvlText w:val="%5."/>
+      <w:lvlJc w:val="left"/>
+      <w:pPr>
+        <w:ind w:left="3600" w:hanging="360"/>
+      </w:pPr>
+    </w:lvl>
+    <w:lvl w:ilvl="5" w:tplc="0416001B" w:tentative="1">
+      <w:start w:val="1"/>
+      <w:numFmt w:val="lowerRoman"/>
+      <w:lvlText w:val="%6."/>
+      <w:lvlJc w:val="right"/>
+      <w:pPr>
+        <w:ind w:left="4320" w:hanging="180"/>
+      </w:pPr>
+    </w:lvl>
+    <w:lvl w:ilvl="6" w:tplc="0416000F" w:tentative="1">
+      <w:start w:val="1"/>
+      <w:numFmt w:val="decimal"/>
+      <w:lvlText w:val="%7."/>
+      <w:lvlJc w:val="left"/>
+      <w:pPr>
+        <w:ind w:left="5040" w:hanging="360"/>
+      </w:pPr>
+    </w:lvl>
+    <w:lvl w:ilvl="7" w:tplc="04160019" w:tentative="1">
+      <w:start w:val="1"/>
+      <w:numFmt w:val="lowerLetter"/>
+      <w:lvlText w:val="%8."/>
+      <w:lvlJc w:val="left"/>
+      <w:pPr>
+        <w:ind w:left="5760" w:hanging="360"/>
+      </w:pPr>
+    </w:lvl>
+    <w:lvl w:ilvl="8" w:tplc="0416001B" w:tentative="1">
+      <w:start w:val="1"/>
+      <w:numFmt w:val="lowerRoman"/>
+      <w:lvlText w:val="%9."/>
+      <w:lvlJc w:val="right"/>
+      <w:pPr>
+        <w:ind w:left="6480" w:hanging="180"/>
+      </w:pPr>
+    </w:lvl>
+  </w:abstractNum>
+  <w:abstractNum w:abstractNumId="1" w15:restartNumberingAfterBreak="0">
     <w:nsid w:val="36290464"/>
     <w:multiLevelType w:val="hybridMultilevel"/>
     <w:tmpl w:val="2C8EA18E"/>
@@ -733,14 +810,17 @@
       </w:pPr>
     </w:lvl>
   </w:abstractNum>
-  <w:num w:numId="1">
+  <w:num w:numId="1" w16cid:durableId="772288833">
+    <w:abstractNumId w:val="1"/>
+  </w:num>
+  <w:num w:numId="2" w16cid:durableId="1697732871">
     <w:abstractNumId w:val="0"/>
   </w:num>
 </w:numbering>
 </file>
 
 <file path=word/styles.xml><?xml version="1.0" encoding="utf-8"?>
-<w:styles xmlns:mc="http://schemas.openxmlformats.org/markup-compatibility/2006" xmlns:r="http://schemas.openxmlformats.org/officeDocument/2006/relationships" xmlns:w="http://schemas.openxmlformats.org/wordprocessingml/2006/main" xmlns:w14="http://schemas.microsoft.com/office/word/2010/wordml" xmlns:w15="http://schemas.microsoft.com/office/word/2012/wordml" xmlns:w16se="http://schemas.microsoft.com/office/word/2015/wordml/symex" mc:Ignorable="w14 w15 w16se">
+<w:styles xmlns:mc="http://schemas.openxmlformats.org/markup-compatibility/2006" xmlns:r="http://schemas.openxmlformats.org/officeDocument/2006/relationships" xmlns:w="http://schemas.openxmlformats.org/wordprocessingml/2006/main" xmlns:w14="http://schemas.microsoft.com/office/word/2010/wordml" xmlns:w15="http://schemas.microsoft.com/office/word/2012/wordml" xmlns:w16cex="http://schemas.microsoft.com/office/word/2018/wordml/cex" xmlns:w16cid="http://schemas.microsoft.com/office/word/2016/wordml/cid" xmlns:w16="http://schemas.microsoft.com/office/word/2018/wordml" xmlns:w16sdtdh="http://schemas.microsoft.com/office/word/2020/wordml/sdtdatahash" xmlns:w16se="http://schemas.microsoft.com/office/word/2015/wordml/symex" mc:Ignorable="w14 w15 w16se w16cid w16 w16cex w16sdtdh">
   <w:docDefaults>
     <w:rPrDefault>
       <w:rPr>
@@ -756,7 +836,7 @@
       </w:pPr>
     </w:pPrDefault>
   </w:docDefaults>
-  <w:latentStyles w:defLockedState="0" w:defUIPriority="99" w:defSemiHidden="0" w:defUnhideWhenUsed="0" w:defQFormat="0" w:count="371">
+  <w:latentStyles w:defLockedState="0" w:defUIPriority="99" w:defSemiHidden="0" w:defUnhideWhenUsed="0" w:defQFormat="0" w:count="376">
     <w:lsdException w:name="Normal" w:uiPriority="0" w:qFormat="1"/>
     <w:lsdException w:name="heading 1" w:uiPriority="9" w:qFormat="1"/>
     <w:lsdException w:name="heading 2" w:semiHidden="1" w:uiPriority="9" w:unhideWhenUsed="1" w:qFormat="1"/>
@@ -862,7 +942,6 @@
     <w:lsdException w:name="HTML Sample" w:semiHidden="1" w:unhideWhenUsed="1"/>
     <w:lsdException w:name="HTML Typewriter" w:semiHidden="1" w:unhideWhenUsed="1"/>
     <w:lsdException w:name="HTML Variable" w:semiHidden="1" w:unhideWhenUsed="1"/>
-    <w:lsdException w:name="Normal Table" w:semiHidden="1" w:unhideWhenUsed="1"/>
     <w:lsdException w:name="annotation subject" w:semiHidden="1" w:unhideWhenUsed="1"/>
     <w:lsdException w:name="No List" w:semiHidden="1" w:unhideWhenUsed="1"/>
     <w:lsdException w:name="Outline List 1" w:semiHidden="1" w:unhideWhenUsed="1"/>
@@ -905,11 +984,8 @@
     <w:lsdException w:name="Table Contemporary" w:semiHidden="1" w:unhideWhenUsed="1"/>
     <w:lsdException w:name="Table Elegant" w:semiHidden="1" w:unhideWhenUsed="1"/>
     <w:lsdException w:name="Table Professional" w:semiHidden="1" w:unhideWhenUsed="1"/>
-    <w:lsdException w:name="Table Subtle 1" w:semiHidden="1" w:unhideWhenUsed="1"/>
     <w:lsdException w:name="Table Subtle 2" w:semiHidden="1" w:unhideWhenUsed="1"/>
     <w:lsdException w:name="Table Web 1" w:semiHidden="1" w:unhideWhenUsed="1"/>
-    <w:lsdException w:name="Table Web 2" w:semiHidden="1" w:unhideWhenUsed="1"/>
-    <w:lsdException w:name="Table Web 3" w:semiHidden="1" w:unhideWhenUsed="1"/>
     <w:lsdException w:name="Balloon Text" w:semiHidden="1" w:unhideWhenUsed="1"/>
     <w:lsdException w:name="Table Grid" w:uiPriority="39"/>
     <w:lsdException w:name="Table Theme" w:semiHidden="1" w:unhideWhenUsed="1"/>
@@ -1128,6 +1204,11 @@
     <w:lsdException w:name="List Table 5 Dark Accent 6" w:uiPriority="50"/>
     <w:lsdException w:name="List Table 6 Colorful Accent 6" w:uiPriority="51"/>
     <w:lsdException w:name="List Table 7 Colorful Accent 6" w:uiPriority="52"/>
+    <w:lsdException w:name="Mention" w:semiHidden="1" w:unhideWhenUsed="1"/>
+    <w:lsdException w:name="Smart Hyperlink" w:semiHidden="1" w:unhideWhenUsed="1"/>
+    <w:lsdException w:name="Hashtag" w:semiHidden="1" w:unhideWhenUsed="1"/>
+    <w:lsdException w:name="Unresolved Mention" w:semiHidden="1" w:unhideWhenUsed="1"/>
+    <w:lsdException w:name="Smart Link" w:semiHidden="1" w:unhideWhenUsed="1"/>
   </w:latentStyles>
   <w:style w:type="paragraph" w:default="1" w:styleId="Normal">
     <w:name w:val="Normal"/>
@@ -1170,6 +1251,73 @@
       <w:ind w:left="720"/>
       <w:contextualSpacing/>
     </w:pPr>
+  </w:style>
+  <w:style w:type="paragraph" w:styleId="Ttulo">
+    <w:name w:val="Title"/>
+    <w:basedOn w:val="Normal"/>
+    <w:next w:val="Normal"/>
+    <w:link w:val="TtuloChar"/>
+    <w:uiPriority w:val="10"/>
+    <w:qFormat/>
+    <w:rsid w:val="00634C10"/>
+    <w:pPr>
+      <w:spacing w:after="0" w:line="240" w:lineRule="auto"/>
+      <w:contextualSpacing/>
+    </w:pPr>
+    <w:rPr>
+      <w:rFonts w:ascii="Arial" w:eastAsiaTheme="majorEastAsia" w:hAnsi="Arial" w:cstheme="majorBidi"/>
+      <w:spacing w:val="-10"/>
+      <w:kern w:val="28"/>
+      <w:sz w:val="44"/>
+      <w:szCs w:val="56"/>
+    </w:rPr>
+  </w:style>
+  <w:style w:type="character" w:customStyle="1" w:styleId="TtuloChar">
+    <w:name w:val="Título Char"/>
+    <w:basedOn w:val="Fontepargpadro"/>
+    <w:link w:val="Ttulo"/>
+    <w:uiPriority w:val="10"/>
+    <w:rsid w:val="00634C10"/>
+    <w:rPr>
+      <w:rFonts w:ascii="Arial" w:eastAsiaTheme="majorEastAsia" w:hAnsi="Arial" w:cstheme="majorBidi"/>
+      <w:spacing w:val="-10"/>
+      <w:kern w:val="28"/>
+      <w:sz w:val="44"/>
+      <w:szCs w:val="56"/>
+    </w:rPr>
+  </w:style>
+  <w:style w:type="paragraph" w:styleId="Subttulo">
+    <w:name w:val="Subtitle"/>
+    <w:basedOn w:val="Normal"/>
+    <w:next w:val="Normal"/>
+    <w:link w:val="SubttuloChar"/>
+    <w:uiPriority w:val="11"/>
+    <w:qFormat/>
+    <w:rsid w:val="00634C10"/>
+    <w:pPr>
+      <w:numPr>
+        <w:numId w:val="2"/>
+      </w:numPr>
+    </w:pPr>
+    <w:rPr>
+      <w:rFonts w:ascii="Arial" w:eastAsiaTheme="minorEastAsia" w:hAnsi="Arial"/>
+      <w:color w:val="000000" w:themeColor="text1"/>
+      <w:spacing w:val="15"/>
+      <w:sz w:val="36"/>
+    </w:rPr>
+  </w:style>
+  <w:style w:type="character" w:customStyle="1" w:styleId="SubttuloChar">
+    <w:name w:val="Subtítulo Char"/>
+    <w:basedOn w:val="Fontepargpadro"/>
+    <w:link w:val="Subttulo"/>
+    <w:uiPriority w:val="11"/>
+    <w:rsid w:val="00634C10"/>
+    <w:rPr>
+      <w:rFonts w:ascii="Arial" w:eastAsiaTheme="minorEastAsia" w:hAnsi="Arial"/>
+      <w:color w:val="000000" w:themeColor="text1"/>
+      <w:spacing w:val="15"/>
+      <w:sz w:val="36"/>
+    </w:rPr>
   </w:style>
 </w:styles>
 </file>

</xml_diff>

<commit_message>
Correção no estudo de viabilidade proposto pelo professor.
Documentos para armazenamento
</commit_message>
<xml_diff>
--- a/TCC/ADS/estudoViabilidade.docx
+++ b/TCC/ADS/estudoViabilidade.docx
@@ -445,6 +445,13 @@
     <w:p/>
     <w:sdt>
       <w:sdtPr>
+        <w:rPr>
+          <w:rFonts w:ascii="Arial" w:eastAsiaTheme="minorHAnsi" w:hAnsi="Arial" w:cstheme="minorBidi"/>
+          <w:color w:val="000000" w:themeColor="text1"/>
+          <w:sz w:val="24"/>
+          <w:szCs w:val="22"/>
+          <w:lang w:eastAsia="en-US"/>
+        </w:rPr>
         <w:id w:val="-1325268408"/>
         <w:docPartObj>
           <w:docPartGallery w:val="Table of Contents"/>
@@ -453,13 +460,8 @@
       </w:sdtPr>
       <w:sdtEndPr>
         <w:rPr>
-          <w:rFonts w:ascii="Arial" w:eastAsiaTheme="minorHAnsi" w:hAnsi="Arial" w:cstheme="minorBidi"/>
           <w:b/>
           <w:bCs/>
-          <w:color w:val="000000" w:themeColor="text1"/>
-          <w:sz w:val="24"/>
-          <w:szCs w:val="22"/>
-          <w:lang w:eastAsia="en-US"/>
         </w:rPr>
       </w:sdtEndPr>
       <w:sdtContent>
@@ -1150,8 +1152,6 @@
           <w:docGrid w:linePitch="360"/>
         </w:sectPr>
       </w:pPr>
-      <w:bookmarkStart w:id="1" w:name="_GoBack"/>
-      <w:bookmarkEnd w:id="1"/>
     </w:p>
     <w:p>
       <w:pPr>
@@ -1165,7 +1165,7 @@
           <w:szCs w:val="36"/>
         </w:rPr>
       </w:pPr>
-      <w:bookmarkStart w:id="2" w:name="_Toc112783698"/>
+      <w:bookmarkStart w:id="1" w:name="_Toc112783698"/>
       <w:r>
         <w:rPr>
           <w:b/>
@@ -1175,7 +1175,7 @@
         <w:lastRenderedPageBreak/>
         <w:t>INTRODUÇÃO</w:t>
       </w:r>
-      <w:bookmarkEnd w:id="2"/>
+      <w:bookmarkEnd w:id="1"/>
     </w:p>
     <w:p>
       <w:pPr>
@@ -1191,21 +1191,45 @@
         <w:rPr>
           <w:rFonts w:cs="Arial"/>
         </w:rPr>
-        <w:t xml:space="preserve">Com o crescimento populacional cada vez fica mais difícil um cidadão </w:t>
+        <w:t xml:space="preserve">Com o crescimento populacional cada vez fica mais difícil um cidadão possuir uma residência, </w:t>
+      </w:r>
+      <w:r>
+        <w:rPr>
+          <w:rFonts w:cs="Arial"/>
+        </w:rPr>
+        <w:t xml:space="preserve">nossa proposta entra como solução a partir da </w:t>
       </w:r>
       <w:proofErr w:type="gramStart"/>
       <w:r>
         <w:rPr>
           <w:rFonts w:cs="Arial"/>
         </w:rPr>
-        <w:t>possuir</w:t>
+        <w:t>cresce</w:t>
+      </w:r>
+      <w:r>
+        <w:rPr>
+          <w:rFonts w:cs="Arial"/>
+        </w:rPr>
+        <w:t>nte</w:t>
+      </w:r>
+      <w:r>
+        <w:rPr>
+          <w:rFonts w:cs="Arial"/>
+        </w:rPr>
+        <w:t xml:space="preserve">  busca</w:t>
       </w:r>
       <w:proofErr w:type="gramEnd"/>
       <w:r>
         <w:rPr>
           <w:rFonts w:cs="Arial"/>
         </w:rPr>
-        <w:t xml:space="preserve"> uma residência, com isso cresce a busca por condomínios e é aí que entra nossa proposta.</w:t>
+        <w:t xml:space="preserve"> por condomínios</w:t>
+      </w:r>
+      <w:r>
+        <w:rPr>
+          <w:rFonts w:cs="Arial"/>
+        </w:rPr>
+        <w:t>.</w:t>
       </w:r>
     </w:p>
     <w:p>
@@ -1294,7 +1318,7 @@
           <w:szCs w:val="36"/>
         </w:rPr>
       </w:pPr>
-      <w:bookmarkStart w:id="3" w:name="_Toc112783699"/>
+      <w:bookmarkStart w:id="2" w:name="_Toc112783699"/>
       <w:r>
         <w:rPr>
           <w:b/>
@@ -1303,7 +1327,7 @@
         </w:rPr>
         <w:t>ALTERNATIVAS CONSIDERADAS</w:t>
       </w:r>
-      <w:bookmarkEnd w:id="3"/>
+      <w:bookmarkEnd w:id="2"/>
     </w:p>
     <w:p>
       <w:pPr>
@@ -1556,7 +1580,7 @@
           <w:szCs w:val="36"/>
         </w:rPr>
       </w:pPr>
-      <w:bookmarkStart w:id="4" w:name="_Toc112783700"/>
+      <w:bookmarkStart w:id="3" w:name="_Toc112783700"/>
       <w:r>
         <w:rPr>
           <w:b/>
@@ -1573,7 +1597,7 @@
         </w:rPr>
         <w:t xml:space="preserve"> DO CONDMIND</w:t>
       </w:r>
-      <w:bookmarkEnd w:id="4"/>
+      <w:bookmarkEnd w:id="3"/>
     </w:p>
     <w:p>
       <w:pPr>
@@ -1738,6 +1762,11 @@
         <w:t>.</w:t>
       </w:r>
       <w:r>
+        <w:t xml:space="preserve"> E para mais segurança haverá um gerador de energia como solução para imprevistos com a fornecedora de energia local.</w:t>
+      </w:r>
+      <w:bookmarkStart w:id="4" w:name="_GoBack"/>
+      <w:bookmarkEnd w:id="4"/>
+      <w:r>
         <w:t xml:space="preserve"> </w:t>
       </w:r>
       <w:r>
@@ -1776,9 +1805,11 @@
       <w:r>
         <w:t xml:space="preserve"> </w:t>
       </w:r>
+      <w:proofErr w:type="spellStart"/>
       <w:r>
         <w:t>CondMind</w:t>
       </w:r>
+      <w:proofErr w:type="spellEnd"/>
       <w:r>
         <w:t xml:space="preserve"> é um</w:t>
       </w:r>
@@ -1961,7 +1992,6 @@
           <w:i/>
           <w:sz w:val="28"/>
         </w:rPr>
-        <w:lastRenderedPageBreak/>
         <w:t xml:space="preserve">EFICIÊNCIA </w:t>
       </w:r>
     </w:p>
@@ -2151,17 +2181,14 @@
     </w:p>
     <w:p>
       <w:r>
+        <w:lastRenderedPageBreak/>
         <w:t xml:space="preserve">No que se refere à interface e à facilidade de uso, a primeira alternativa, por se tratar de leitura simples de </w:t>
       </w:r>
       <w:r>
         <w:t>um documento .PDF</w:t>
       </w:r>
       <w:r>
-        <w:t xml:space="preserve">, se mostra como a melhor </w:t>
-      </w:r>
-      <w:r>
-        <w:lastRenderedPageBreak/>
-        <w:t xml:space="preserve">opção para pessoas que não possuem nenhuma aproximação com os recursos computacionais. Contudo, não se apresenta uma solução prática.  </w:t>
+        <w:t xml:space="preserve">, se mostra como a melhor opção para pessoas que não possuem nenhuma aproximação com os recursos computacionais. Contudo, não se apresenta uma solução prática.  </w:t>
       </w:r>
     </w:p>
     <w:p/>
@@ -2422,11 +2449,11 @@
         <w:t>Java Script</w:t>
       </w:r>
       <w:r>
-        <w:t xml:space="preserve"> é uma linguagem de programação que permite a você implementar itens complexos em páginas web — toda vez que uma página da web faz mais do que simplesmente mostrar a você informação estática — mostrando conteúdo que se atualiza em um intervalo de tempo, mapas </w:t>
+        <w:t xml:space="preserve"> é uma linguagem de programação que permite a você implementar itens complexos em páginas web — toda vez que uma página da </w:t>
       </w:r>
       <w:r>
         <w:lastRenderedPageBreak/>
-        <w:t xml:space="preserve">interativos ou gráficos 2D/3D animados, etc. — você pode apostar que o </w:t>
+        <w:t xml:space="preserve">web faz mais do que simplesmente mostrar a você informação estática — mostrando conteúdo que se atualiza em um intervalo de tempo, mapas interativos ou gráficos 2D/3D animados, etc. — você pode apostar que o </w:t>
       </w:r>
       <w:r>
         <w:t>Java Script</w:t>
@@ -4600,7 +4627,7 @@
 </file>
 
 <file path=customXml/itemProps1.xml><?xml version="1.0" encoding="utf-8"?>
-<ds:datastoreItem xmlns:ds="http://schemas.openxmlformats.org/officeDocument/2006/customXml" ds:itemID="{EC7F3DB2-FB87-470A-B781-6676CA3B0FEF}">
+<ds:datastoreItem xmlns:ds="http://schemas.openxmlformats.org/officeDocument/2006/customXml" ds:itemID="{949124E6-9216-491E-AC99-8659D8566CDB}">
   <ds:schemaRefs>
     <ds:schemaRef ds:uri="http://schemas.openxmlformats.org/officeDocument/2006/bibliography"/>
   </ds:schemaRefs>

</xml_diff>